<commit_message>
TODO: maintain the ORDERinfo
</commit_message>
<xml_diff>
--- a/documents/IOT1601_潘翔_DB报告.docx
+++ b/documents/IOT1601_潘翔_DB报告.docx
@@ -4897,9 +4897,9 @@
           <w:rFonts w:hint="eastAsia"/>
         </w:rPr>
       </w:pPr>
-      <w:bookmarkStart w:id="5" w:name="_Toc1633828427"/>
-      <w:bookmarkStart w:id="6" w:name="_Toc482021029"/>
-      <w:bookmarkStart w:id="7" w:name="_Toc479390156"/>
+      <w:bookmarkStart w:id="5" w:name="_Toc479390156"/>
+      <w:bookmarkStart w:id="6" w:name="_Toc1633828427"/>
+      <w:bookmarkStart w:id="7" w:name="_Toc482021029"/>
       <w:r>
         <w:rPr>
           <w:rFonts w:hint="eastAsia"/>
@@ -32733,6 +32733,1267 @@
     </w:p>
     <w:p>
       <w:pPr>
+        <w:pStyle w:val="4"/>
+        <w:rPr>
+          <w:rFonts w:hint="default"/>
+        </w:rPr>
+      </w:pPr>
+      <w:r>
+        <w:rPr>
+          <w:rFonts w:hint="default"/>
+        </w:rPr>
+        <w:t>4.4.4 数据表格设计</w:t>
+      </w:r>
+    </w:p>
+    <w:p>
+      <w:pPr>
+        <w:pStyle w:val="21"/>
+        <w:rPr>
+          <w:rFonts w:hint="default"/>
+        </w:rPr>
+      </w:pPr>
+      <w:r>
+        <w:rPr>
+          <w:rFonts w:hint="default"/>
+        </w:rPr>
+        <w:t>表4-1 用户权限表</w:t>
+      </w:r>
+    </w:p>
+    <w:tbl>
+      <w:tblPr>
+        <w:tblStyle w:val="20"/>
+        <w:tblpPr w:leftFromText="180" w:rightFromText="180" w:vertAnchor="text" w:horzAnchor="page" w:tblpX="1781" w:tblpY="94"/>
+        <w:tblOverlap w:val="never"/>
+        <w:tblW w:w="8615" w:type="dxa"/>
+        <w:tblInd w:w="0" w:type="dxa"/>
+        <w:tblBorders>
+          <w:top w:val="single" w:color="DDDDDD" w:sz="6" w:space="0"/>
+          <w:left w:val="none" w:color="auto" w:sz="0" w:space="0"/>
+          <w:bottom w:val="none" w:color="auto" w:sz="0" w:space="0"/>
+          <w:right w:val="none" w:color="auto" w:sz="0" w:space="0"/>
+          <w:insideH w:val="none" w:color="auto" w:sz="0" w:space="0"/>
+          <w:insideV w:val="none" w:color="auto" w:sz="0" w:space="0"/>
+        </w:tblBorders>
+        <w:shd w:val="clear" w:color="auto" w:fill="FFFFFF"/>
+        <w:tblLayout w:type="fixed"/>
+        <w:tblCellMar>
+          <w:top w:w="0" w:type="dxa"/>
+          <w:left w:w="0" w:type="dxa"/>
+          <w:bottom w:w="0" w:type="dxa"/>
+          <w:right w:w="0" w:type="dxa"/>
+        </w:tblCellMar>
+      </w:tblPr>
+      <w:tblGrid>
+        <w:gridCol w:w="1547"/>
+        <w:gridCol w:w="2214"/>
+        <w:gridCol w:w="2331"/>
+        <w:gridCol w:w="2523"/>
+      </w:tblGrid>
+      <w:tr>
+        <w:tblPrEx>
+          <w:tblBorders>
+            <w:top w:val="single" w:color="DDDDDD" w:sz="6" w:space="0"/>
+            <w:left w:val="none" w:color="auto" w:sz="0" w:space="0"/>
+            <w:bottom w:val="none" w:color="auto" w:sz="0" w:space="0"/>
+            <w:right w:val="none" w:color="auto" w:sz="0" w:space="0"/>
+            <w:insideH w:val="none" w:color="auto" w:sz="0" w:space="0"/>
+            <w:insideV w:val="none" w:color="auto" w:sz="0" w:space="0"/>
+          </w:tblBorders>
+          <w:tblLayout w:type="fixed"/>
+          <w:tblCellMar>
+            <w:top w:w="0" w:type="dxa"/>
+            <w:left w:w="0" w:type="dxa"/>
+            <w:bottom w:w="0" w:type="dxa"/>
+            <w:right w:w="0" w:type="dxa"/>
+          </w:tblCellMar>
+        </w:tblPrEx>
+        <w:trPr>
+          <w:trHeight w:val="764" w:hRule="atLeast"/>
+        </w:trPr>
+        <w:tc>
+          <w:tcPr>
+            <w:tcW w:w="1547" w:type="dxa"/>
+            <w:tcBorders>
+              <w:top w:val="single" w:color="DDDDDD" w:sz="6" w:space="0"/>
+              <w:left w:val="single" w:color="DDDDDD" w:sz="6" w:space="0"/>
+              <w:bottom w:val="single" w:color="DDDDDD" w:sz="6" w:space="0"/>
+              <w:right w:val="single" w:color="DDDDDD" w:sz="6" w:space="0"/>
+            </w:tcBorders>
+            <w:shd w:val="clear" w:color="auto" w:fill="FFFFFF"/>
+            <w:tcMar>
+              <w:top w:w="120" w:type="dxa"/>
+              <w:left w:w="120" w:type="dxa"/>
+              <w:bottom w:w="120" w:type="dxa"/>
+              <w:right w:w="120" w:type="dxa"/>
+            </w:tcMar>
+            <w:vAlign w:val="top"/>
+          </w:tcPr>
+          <w:p>
+            <w:pPr>
+              <w:pStyle w:val="21"/>
+              <w:rPr>
+                <w:rFonts w:hint="default"/>
+                <w:b w:val="0"/>
+                <w:bCs/>
+              </w:rPr>
+            </w:pPr>
+            <w:r>
+              <w:rPr>
+                <w:rFonts w:hint="default"/>
+                <w:b w:val="0"/>
+                <w:bCs/>
+              </w:rPr>
+              <w:t>属性</w:t>
+            </w:r>
+          </w:p>
+        </w:tc>
+        <w:tc>
+          <w:tcPr>
+            <w:tcW w:w="2214" w:type="dxa"/>
+            <w:tcBorders>
+              <w:top w:val="single" w:color="DDDDDD" w:sz="6" w:space="0"/>
+              <w:left w:val="single" w:color="DDDDDD" w:sz="6" w:space="0"/>
+              <w:bottom w:val="single" w:color="DDDDDD" w:sz="6" w:space="0"/>
+              <w:right w:val="single" w:color="DDDDDD" w:sz="6" w:space="0"/>
+            </w:tcBorders>
+            <w:shd w:val="clear" w:color="auto" w:fill="FFFFFF"/>
+            <w:tcMar>
+              <w:top w:w="120" w:type="dxa"/>
+              <w:left w:w="120" w:type="dxa"/>
+              <w:bottom w:w="120" w:type="dxa"/>
+              <w:right w:w="120" w:type="dxa"/>
+            </w:tcMar>
+            <w:vAlign w:val="top"/>
+          </w:tcPr>
+          <w:p>
+            <w:pPr>
+              <w:pStyle w:val="21"/>
+              <w:rPr>
+                <w:b w:val="0"/>
+                <w:bCs/>
+              </w:rPr>
+            </w:pPr>
+            <w:r>
+              <w:rPr>
+                <w:rFonts w:hint="default"/>
+                <w:b w:val="0"/>
+                <w:bCs/>
+              </w:rPr>
+              <w:t>主码/外码</w:t>
+            </w:r>
+          </w:p>
+        </w:tc>
+        <w:tc>
+          <w:tcPr>
+            <w:tcW w:w="2331" w:type="dxa"/>
+            <w:tcBorders>
+              <w:top w:val="single" w:color="DDDDDD" w:sz="6" w:space="0"/>
+              <w:left w:val="single" w:color="DDDDDD" w:sz="6" w:space="0"/>
+              <w:bottom w:val="single" w:color="DDDDDD" w:sz="6" w:space="0"/>
+              <w:right w:val="single" w:color="DDDDDD" w:sz="6" w:space="0"/>
+            </w:tcBorders>
+            <w:shd w:val="clear" w:color="auto" w:fill="FFFFFF"/>
+            <w:tcMar>
+              <w:top w:w="120" w:type="dxa"/>
+              <w:left w:w="120" w:type="dxa"/>
+              <w:bottom w:w="120" w:type="dxa"/>
+              <w:right w:w="120" w:type="dxa"/>
+            </w:tcMar>
+            <w:vAlign w:val="top"/>
+          </w:tcPr>
+          <w:p>
+            <w:pPr>
+              <w:pStyle w:val="21"/>
+              <w:rPr>
+                <w:b w:val="0"/>
+                <w:bCs/>
+              </w:rPr>
+            </w:pPr>
+            <w:r>
+              <w:rPr>
+                <w:rFonts w:hint="default"/>
+                <w:b w:val="0"/>
+                <w:bCs/>
+              </w:rPr>
+              <w:t>数据类型</w:t>
+            </w:r>
+          </w:p>
+        </w:tc>
+        <w:tc>
+          <w:tcPr>
+            <w:tcW w:w="2523" w:type="dxa"/>
+            <w:tcBorders>
+              <w:top w:val="single" w:color="DDDDDD" w:sz="6" w:space="0"/>
+              <w:left w:val="single" w:color="DDDDDD" w:sz="6" w:space="0"/>
+              <w:bottom w:val="single" w:color="DDDDDD" w:sz="6" w:space="0"/>
+              <w:right w:val="single" w:color="DDDDDD" w:sz="6" w:space="0"/>
+            </w:tcBorders>
+            <w:shd w:val="clear" w:color="auto" w:fill="FFFFFF"/>
+            <w:tcMar>
+              <w:top w:w="120" w:type="dxa"/>
+              <w:left w:w="120" w:type="dxa"/>
+              <w:bottom w:w="120" w:type="dxa"/>
+              <w:right w:w="120" w:type="dxa"/>
+            </w:tcMar>
+            <w:vAlign w:val="top"/>
+          </w:tcPr>
+          <w:p>
+            <w:pPr>
+              <w:pStyle w:val="21"/>
+              <w:rPr>
+                <w:b w:val="0"/>
+                <w:bCs/>
+              </w:rPr>
+            </w:pPr>
+            <w:r>
+              <w:rPr>
+                <w:rFonts w:hint="default"/>
+                <w:b w:val="0"/>
+                <w:bCs/>
+              </w:rPr>
+              <w:t>说明</w:t>
+            </w:r>
+          </w:p>
+        </w:tc>
+      </w:tr>
+      <w:tr>
+        <w:tblPrEx>
+          <w:tblBorders>
+            <w:top w:val="single" w:color="DDDDDD" w:sz="6" w:space="0"/>
+            <w:left w:val="none" w:color="auto" w:sz="0" w:space="0"/>
+            <w:bottom w:val="none" w:color="auto" w:sz="0" w:space="0"/>
+            <w:right w:val="none" w:color="auto" w:sz="0" w:space="0"/>
+            <w:insideH w:val="none" w:color="auto" w:sz="0" w:space="0"/>
+            <w:insideV w:val="none" w:color="auto" w:sz="0" w:space="0"/>
+          </w:tblBorders>
+          <w:tblLayout w:type="fixed"/>
+          <w:tblCellMar>
+            <w:top w:w="0" w:type="dxa"/>
+            <w:left w:w="0" w:type="dxa"/>
+            <w:bottom w:w="0" w:type="dxa"/>
+            <w:right w:w="0" w:type="dxa"/>
+          </w:tblCellMar>
+        </w:tblPrEx>
+        <w:trPr>
+          <w:trHeight w:val="764" w:hRule="atLeast"/>
+        </w:trPr>
+        <w:tc>
+          <w:tcPr>
+            <w:tcW w:w="1547" w:type="dxa"/>
+            <w:tcBorders>
+              <w:top w:val="single" w:color="DDDDDD" w:sz="6" w:space="0"/>
+              <w:left w:val="single" w:color="DDDDDD" w:sz="6" w:space="0"/>
+              <w:bottom w:val="single" w:color="DDDDDD" w:sz="6" w:space="0"/>
+              <w:right w:val="single" w:color="DDDDDD" w:sz="6" w:space="0"/>
+            </w:tcBorders>
+            <w:shd w:val="clear" w:color="auto" w:fill="F7F7F7"/>
+            <w:tcMar>
+              <w:top w:w="120" w:type="dxa"/>
+              <w:left w:w="120" w:type="dxa"/>
+              <w:bottom w:w="120" w:type="dxa"/>
+              <w:right w:w="120" w:type="dxa"/>
+            </w:tcMar>
+            <w:vAlign w:val="top"/>
+          </w:tcPr>
+          <w:p>
+            <w:pPr>
+              <w:pStyle w:val="21"/>
+              <w:rPr>
+                <w:rFonts w:hint="default"/>
+                <w:b w:val="0"/>
+                <w:bCs/>
+              </w:rPr>
+            </w:pPr>
+            <w:r>
+              <w:rPr>
+                <w:rFonts w:hint="default"/>
+                <w:b w:val="0"/>
+                <w:bCs/>
+              </w:rPr>
+              <w:t>UID</w:t>
+            </w:r>
+          </w:p>
+        </w:tc>
+        <w:tc>
+          <w:tcPr>
+            <w:tcW w:w="2214" w:type="dxa"/>
+            <w:tcBorders>
+              <w:top w:val="single" w:color="DDDDDD" w:sz="6" w:space="0"/>
+              <w:left w:val="single" w:color="DDDDDD" w:sz="6" w:space="0"/>
+              <w:bottom w:val="single" w:color="DDDDDD" w:sz="6" w:space="0"/>
+              <w:right w:val="single" w:color="DDDDDD" w:sz="6" w:space="0"/>
+            </w:tcBorders>
+            <w:shd w:val="clear" w:color="auto" w:fill="F7F7F7"/>
+            <w:tcMar>
+              <w:top w:w="120" w:type="dxa"/>
+              <w:left w:w="120" w:type="dxa"/>
+              <w:bottom w:w="120" w:type="dxa"/>
+              <w:right w:w="120" w:type="dxa"/>
+            </w:tcMar>
+            <w:vAlign w:val="top"/>
+          </w:tcPr>
+          <w:p>
+            <w:pPr>
+              <w:pStyle w:val="21"/>
+              <w:rPr>
+                <w:b w:val="0"/>
+                <w:bCs/>
+              </w:rPr>
+            </w:pPr>
+            <w:r>
+              <w:rPr>
+                <w:rFonts w:hint="default"/>
+                <w:b w:val="0"/>
+                <w:bCs/>
+              </w:rPr>
+              <w:t>主码</w:t>
+            </w:r>
+            <w:bookmarkStart w:id="48" w:name="_GoBack"/>
+            <w:bookmarkEnd w:id="48"/>
+          </w:p>
+        </w:tc>
+        <w:tc>
+          <w:tcPr>
+            <w:tcW w:w="2331" w:type="dxa"/>
+            <w:tcBorders>
+              <w:top w:val="single" w:color="DDDDDD" w:sz="6" w:space="0"/>
+              <w:left w:val="single" w:color="DDDDDD" w:sz="6" w:space="0"/>
+              <w:bottom w:val="single" w:color="DDDDDD" w:sz="6" w:space="0"/>
+              <w:right w:val="single" w:color="DDDDDD" w:sz="6" w:space="0"/>
+            </w:tcBorders>
+            <w:shd w:val="clear" w:color="auto" w:fill="F7F7F7"/>
+            <w:tcMar>
+              <w:top w:w="120" w:type="dxa"/>
+              <w:left w:w="120" w:type="dxa"/>
+              <w:bottom w:w="120" w:type="dxa"/>
+              <w:right w:w="120" w:type="dxa"/>
+            </w:tcMar>
+            <w:vAlign w:val="top"/>
+          </w:tcPr>
+          <w:p>
+            <w:pPr>
+              <w:pStyle w:val="21"/>
+              <w:rPr>
+                <w:b w:val="0"/>
+                <w:bCs/>
+              </w:rPr>
+            </w:pPr>
+            <w:r>
+              <w:rPr>
+                <w:b w:val="0"/>
+                <w:bCs/>
+              </w:rPr>
+              <w:t>int</w:t>
+            </w:r>
+          </w:p>
+        </w:tc>
+        <w:tc>
+          <w:tcPr>
+            <w:tcW w:w="2523" w:type="dxa"/>
+            <w:tcBorders>
+              <w:top w:val="single" w:color="DDDDDD" w:sz="6" w:space="0"/>
+              <w:left w:val="single" w:color="DDDDDD" w:sz="6" w:space="0"/>
+              <w:bottom w:val="single" w:color="DDDDDD" w:sz="6" w:space="0"/>
+              <w:right w:val="single" w:color="DDDDDD" w:sz="6" w:space="0"/>
+            </w:tcBorders>
+            <w:shd w:val="clear" w:color="auto" w:fill="F7F7F7"/>
+            <w:tcMar>
+              <w:top w:w="120" w:type="dxa"/>
+              <w:left w:w="120" w:type="dxa"/>
+              <w:bottom w:w="120" w:type="dxa"/>
+              <w:right w:w="120" w:type="dxa"/>
+            </w:tcMar>
+            <w:vAlign w:val="top"/>
+          </w:tcPr>
+          <w:p>
+            <w:pPr>
+              <w:pStyle w:val="21"/>
+              <w:rPr>
+                <w:b w:val="0"/>
+                <w:bCs/>
+              </w:rPr>
+            </w:pPr>
+            <w:r>
+              <w:rPr>
+                <w:rFonts w:hint="default"/>
+                <w:b w:val="0"/>
+                <w:bCs/>
+              </w:rPr>
+              <w:t>用户名</w:t>
+            </w:r>
+          </w:p>
+        </w:tc>
+      </w:tr>
+      <w:tr>
+        <w:tblPrEx>
+          <w:tblBorders>
+            <w:top w:val="single" w:color="DDDDDD" w:sz="6" w:space="0"/>
+            <w:left w:val="none" w:color="auto" w:sz="0" w:space="0"/>
+            <w:bottom w:val="none" w:color="auto" w:sz="0" w:space="0"/>
+            <w:right w:val="none" w:color="auto" w:sz="0" w:space="0"/>
+            <w:insideH w:val="none" w:color="auto" w:sz="0" w:space="0"/>
+            <w:insideV w:val="none" w:color="auto" w:sz="0" w:space="0"/>
+          </w:tblBorders>
+          <w:tblLayout w:type="fixed"/>
+          <w:tblCellMar>
+            <w:top w:w="0" w:type="dxa"/>
+            <w:left w:w="0" w:type="dxa"/>
+            <w:bottom w:w="0" w:type="dxa"/>
+            <w:right w:w="0" w:type="dxa"/>
+          </w:tblCellMar>
+        </w:tblPrEx>
+        <w:trPr>
+          <w:trHeight w:val="778" w:hRule="atLeast"/>
+        </w:trPr>
+        <w:tc>
+          <w:tcPr>
+            <w:tcW w:w="1547" w:type="dxa"/>
+            <w:tcBorders>
+              <w:top w:val="single" w:color="DDDDDD" w:sz="6" w:space="0"/>
+              <w:left w:val="single" w:color="DDDDDD" w:sz="6" w:space="0"/>
+              <w:bottom w:val="single" w:color="DDDDDD" w:sz="6" w:space="0"/>
+              <w:right w:val="single" w:color="DDDDDD" w:sz="6" w:space="0"/>
+            </w:tcBorders>
+            <w:shd w:val="clear" w:color="auto" w:fill="FFFFFF"/>
+            <w:tcMar>
+              <w:top w:w="120" w:type="dxa"/>
+              <w:left w:w="120" w:type="dxa"/>
+              <w:bottom w:w="120" w:type="dxa"/>
+              <w:right w:w="120" w:type="dxa"/>
+            </w:tcMar>
+            <w:vAlign w:val="top"/>
+          </w:tcPr>
+          <w:p>
+            <w:pPr>
+              <w:pStyle w:val="21"/>
+              <w:rPr>
+                <w:rFonts w:hint="default"/>
+                <w:b w:val="0"/>
+                <w:bCs/>
+              </w:rPr>
+            </w:pPr>
+            <w:r>
+              <w:rPr>
+                <w:rFonts w:hint="default"/>
+                <w:b w:val="0"/>
+                <w:bCs/>
+              </w:rPr>
+              <w:t>USERNAME</w:t>
+            </w:r>
+          </w:p>
+        </w:tc>
+        <w:tc>
+          <w:tcPr>
+            <w:tcW w:w="2214" w:type="dxa"/>
+            <w:tcBorders>
+              <w:top w:val="single" w:color="DDDDDD" w:sz="6" w:space="0"/>
+              <w:left w:val="single" w:color="DDDDDD" w:sz="6" w:space="0"/>
+              <w:bottom w:val="single" w:color="DDDDDD" w:sz="6" w:space="0"/>
+              <w:right w:val="single" w:color="DDDDDD" w:sz="6" w:space="0"/>
+            </w:tcBorders>
+            <w:shd w:val="clear" w:color="auto" w:fill="FFFFFF"/>
+            <w:tcMar>
+              <w:top w:w="120" w:type="dxa"/>
+              <w:left w:w="120" w:type="dxa"/>
+              <w:bottom w:w="120" w:type="dxa"/>
+              <w:right w:w="120" w:type="dxa"/>
+            </w:tcMar>
+            <w:vAlign w:val="top"/>
+          </w:tcPr>
+          <w:p>
+            <w:pPr>
+              <w:pStyle w:val="21"/>
+              <w:rPr>
+                <w:b w:val="0"/>
+                <w:bCs/>
+              </w:rPr>
+            </w:pPr>
+            <w:r>
+              <w:rPr>
+                <w:rFonts w:hint="default"/>
+                <w:b w:val="0"/>
+                <w:bCs/>
+              </w:rPr>
+              <w:t> </w:t>
+            </w:r>
+          </w:p>
+        </w:tc>
+        <w:tc>
+          <w:tcPr>
+            <w:tcW w:w="2331" w:type="dxa"/>
+            <w:tcBorders>
+              <w:top w:val="single" w:color="DDDDDD" w:sz="6" w:space="0"/>
+              <w:left w:val="single" w:color="DDDDDD" w:sz="6" w:space="0"/>
+              <w:bottom w:val="single" w:color="DDDDDD" w:sz="6" w:space="0"/>
+              <w:right w:val="single" w:color="DDDDDD" w:sz="6" w:space="0"/>
+            </w:tcBorders>
+            <w:shd w:val="clear" w:color="auto" w:fill="FFFFFF"/>
+            <w:tcMar>
+              <w:top w:w="120" w:type="dxa"/>
+              <w:left w:w="120" w:type="dxa"/>
+              <w:bottom w:w="120" w:type="dxa"/>
+              <w:right w:w="120" w:type="dxa"/>
+            </w:tcMar>
+            <w:vAlign w:val="top"/>
+          </w:tcPr>
+          <w:p>
+            <w:pPr>
+              <w:pStyle w:val="21"/>
+              <w:rPr>
+                <w:b w:val="0"/>
+                <w:bCs/>
+              </w:rPr>
+            </w:pPr>
+            <w:r>
+              <w:rPr>
+                <w:b w:val="0"/>
+                <w:bCs/>
+              </w:rPr>
+              <w:t>varchar</w:t>
+            </w:r>
+          </w:p>
+        </w:tc>
+        <w:tc>
+          <w:tcPr>
+            <w:tcW w:w="2523" w:type="dxa"/>
+            <w:tcBorders>
+              <w:top w:val="single" w:color="DDDDDD" w:sz="6" w:space="0"/>
+              <w:left w:val="single" w:color="DDDDDD" w:sz="6" w:space="0"/>
+              <w:bottom w:val="single" w:color="DDDDDD" w:sz="6" w:space="0"/>
+              <w:right w:val="single" w:color="DDDDDD" w:sz="6" w:space="0"/>
+            </w:tcBorders>
+            <w:shd w:val="clear" w:color="auto" w:fill="FFFFFF"/>
+            <w:tcMar>
+              <w:top w:w="120" w:type="dxa"/>
+              <w:left w:w="120" w:type="dxa"/>
+              <w:bottom w:w="120" w:type="dxa"/>
+              <w:right w:w="120" w:type="dxa"/>
+            </w:tcMar>
+            <w:vAlign w:val="top"/>
+          </w:tcPr>
+          <w:p>
+            <w:pPr>
+              <w:pStyle w:val="21"/>
+              <w:rPr>
+                <w:b w:val="0"/>
+                <w:bCs/>
+              </w:rPr>
+            </w:pPr>
+            <w:r>
+              <w:rPr>
+                <w:rFonts w:hint="default"/>
+                <w:b w:val="0"/>
+                <w:bCs/>
+              </w:rPr>
+              <w:t>密码</w:t>
+            </w:r>
+          </w:p>
+        </w:tc>
+      </w:tr>
+      <w:tr>
+        <w:tblPrEx>
+          <w:tblBorders>
+            <w:top w:val="single" w:color="DDDDDD" w:sz="6" w:space="0"/>
+            <w:left w:val="none" w:color="auto" w:sz="0" w:space="0"/>
+            <w:bottom w:val="none" w:color="auto" w:sz="0" w:space="0"/>
+            <w:right w:val="none" w:color="auto" w:sz="0" w:space="0"/>
+            <w:insideH w:val="none" w:color="auto" w:sz="0" w:space="0"/>
+            <w:insideV w:val="none" w:color="auto" w:sz="0" w:space="0"/>
+          </w:tblBorders>
+          <w:tblLayout w:type="fixed"/>
+          <w:tblCellMar>
+            <w:top w:w="0" w:type="dxa"/>
+            <w:left w:w="0" w:type="dxa"/>
+            <w:bottom w:w="0" w:type="dxa"/>
+            <w:right w:w="0" w:type="dxa"/>
+          </w:tblCellMar>
+        </w:tblPrEx>
+        <w:trPr>
+          <w:trHeight w:val="778" w:hRule="atLeast"/>
+        </w:trPr>
+        <w:tc>
+          <w:tcPr>
+            <w:tcW w:w="1547" w:type="dxa"/>
+            <w:tcBorders>
+              <w:top w:val="single" w:color="DDDDDD" w:sz="6" w:space="0"/>
+              <w:left w:val="single" w:color="DDDDDD" w:sz="6" w:space="0"/>
+              <w:bottom w:val="single" w:color="DDDDDD" w:sz="6" w:space="0"/>
+              <w:right w:val="single" w:color="DDDDDD" w:sz="6" w:space="0"/>
+            </w:tcBorders>
+            <w:shd w:val="clear" w:color="auto" w:fill="FFFFFF"/>
+            <w:tcMar>
+              <w:top w:w="120" w:type="dxa"/>
+              <w:left w:w="120" w:type="dxa"/>
+              <w:bottom w:w="120" w:type="dxa"/>
+              <w:right w:w="120" w:type="dxa"/>
+            </w:tcMar>
+            <w:vAlign w:val="top"/>
+          </w:tcPr>
+          <w:p>
+            <w:pPr>
+              <w:pStyle w:val="21"/>
+              <w:rPr>
+                <w:rFonts w:hint="default"/>
+                <w:b w:val="0"/>
+                <w:bCs/>
+              </w:rPr>
+            </w:pPr>
+            <w:r>
+              <w:rPr>
+                <w:rFonts w:hint="default"/>
+                <w:b w:val="0"/>
+                <w:bCs/>
+              </w:rPr>
+              <w:t>PASSWORD</w:t>
+            </w:r>
+          </w:p>
+        </w:tc>
+        <w:tc>
+          <w:tcPr>
+            <w:tcW w:w="2214" w:type="dxa"/>
+            <w:tcBorders>
+              <w:top w:val="single" w:color="DDDDDD" w:sz="6" w:space="0"/>
+              <w:left w:val="single" w:color="DDDDDD" w:sz="6" w:space="0"/>
+              <w:bottom w:val="single" w:color="DDDDDD" w:sz="6" w:space="0"/>
+              <w:right w:val="single" w:color="DDDDDD" w:sz="6" w:space="0"/>
+            </w:tcBorders>
+            <w:shd w:val="clear" w:color="auto" w:fill="FFFFFF"/>
+            <w:tcMar>
+              <w:top w:w="120" w:type="dxa"/>
+              <w:left w:w="120" w:type="dxa"/>
+              <w:bottom w:w="120" w:type="dxa"/>
+              <w:right w:w="120" w:type="dxa"/>
+            </w:tcMar>
+            <w:vAlign w:val="top"/>
+          </w:tcPr>
+          <w:p>
+            <w:pPr>
+              <w:pStyle w:val="21"/>
+              <w:rPr>
+                <w:rFonts w:hint="default"/>
+                <w:b w:val="0"/>
+                <w:bCs/>
+              </w:rPr>
+            </w:pPr>
+          </w:p>
+        </w:tc>
+        <w:tc>
+          <w:tcPr>
+            <w:tcW w:w="2331" w:type="dxa"/>
+            <w:tcBorders>
+              <w:top w:val="single" w:color="DDDDDD" w:sz="6" w:space="0"/>
+              <w:left w:val="single" w:color="DDDDDD" w:sz="6" w:space="0"/>
+              <w:bottom w:val="single" w:color="DDDDDD" w:sz="6" w:space="0"/>
+              <w:right w:val="single" w:color="DDDDDD" w:sz="6" w:space="0"/>
+            </w:tcBorders>
+            <w:shd w:val="clear" w:color="auto" w:fill="FFFFFF"/>
+            <w:tcMar>
+              <w:top w:w="120" w:type="dxa"/>
+              <w:left w:w="120" w:type="dxa"/>
+              <w:bottom w:w="120" w:type="dxa"/>
+              <w:right w:w="120" w:type="dxa"/>
+            </w:tcMar>
+            <w:vAlign w:val="top"/>
+          </w:tcPr>
+          <w:p>
+            <w:pPr>
+              <w:pStyle w:val="21"/>
+              <w:rPr>
+                <w:b w:val="0"/>
+                <w:bCs/>
+              </w:rPr>
+            </w:pPr>
+          </w:p>
+        </w:tc>
+        <w:tc>
+          <w:tcPr>
+            <w:tcW w:w="2523" w:type="dxa"/>
+            <w:tcBorders>
+              <w:top w:val="single" w:color="DDDDDD" w:sz="6" w:space="0"/>
+              <w:left w:val="single" w:color="DDDDDD" w:sz="6" w:space="0"/>
+              <w:bottom w:val="single" w:color="DDDDDD" w:sz="6" w:space="0"/>
+              <w:right w:val="single" w:color="DDDDDD" w:sz="6" w:space="0"/>
+            </w:tcBorders>
+            <w:shd w:val="clear" w:color="auto" w:fill="FFFFFF"/>
+            <w:tcMar>
+              <w:top w:w="120" w:type="dxa"/>
+              <w:left w:w="120" w:type="dxa"/>
+              <w:bottom w:w="120" w:type="dxa"/>
+              <w:right w:w="120" w:type="dxa"/>
+            </w:tcMar>
+            <w:vAlign w:val="top"/>
+          </w:tcPr>
+          <w:p>
+            <w:pPr>
+              <w:pStyle w:val="21"/>
+              <w:rPr>
+                <w:rFonts w:hint="default"/>
+                <w:b w:val="0"/>
+                <w:bCs/>
+              </w:rPr>
+            </w:pPr>
+          </w:p>
+        </w:tc>
+      </w:tr>
+    </w:tbl>
+    <w:p>
+      <w:pPr>
+        <w:pStyle w:val="21"/>
+        <w:jc w:val="both"/>
+        <w:rPr>
+          <w:rFonts w:hint="default"/>
+        </w:rPr>
+      </w:pPr>
+    </w:p>
+    <w:p>
+      <w:pPr>
+        <w:pStyle w:val="21"/>
+        <w:rPr>
+          <w:rFonts w:hint="default"/>
+        </w:rPr>
+      </w:pPr>
+    </w:p>
+    <w:p>
+      <w:pPr>
+        <w:pStyle w:val="21"/>
+        <w:rPr>
+          <w:rFonts w:hint="default"/>
+        </w:rPr>
+      </w:pPr>
+    </w:p>
+    <w:p>
+      <w:pPr>
+        <w:pStyle w:val="21"/>
+        <w:rPr>
+          <w:rFonts w:hint="default"/>
+        </w:rPr>
+      </w:pPr>
+    </w:p>
+    <w:p>
+      <w:pPr>
+        <w:pStyle w:val="21"/>
+        <w:rPr>
+          <w:rFonts w:hint="default"/>
+        </w:rPr>
+      </w:pPr>
+    </w:p>
+    <w:p>
+      <w:pPr>
+        <w:pStyle w:val="21"/>
+        <w:rPr>
+          <w:rFonts w:hint="default"/>
+        </w:rPr>
+      </w:pPr>
+    </w:p>
+    <w:p>
+      <w:pPr>
+        <w:pStyle w:val="21"/>
+        <w:rPr>
+          <w:rFonts w:hint="default"/>
+        </w:rPr>
+      </w:pPr>
+    </w:p>
+    <w:p>
+      <w:pPr>
+        <w:pStyle w:val="21"/>
+        <w:rPr>
+          <w:rFonts w:hint="default"/>
+        </w:rPr>
+      </w:pPr>
+      <w:r>
+        <w:rPr>
+          <w:rFonts w:hint="default"/>
+        </w:rPr>
+        <w:t>表4-1 用户权限表</w:t>
+      </w:r>
+    </w:p>
+    <w:tbl>
+      <w:tblPr>
+        <w:tblStyle w:val="20"/>
+        <w:tblpPr w:leftFromText="180" w:rightFromText="180" w:vertAnchor="text" w:horzAnchor="page" w:tblpX="1781" w:tblpY="94"/>
+        <w:tblOverlap w:val="never"/>
+        <w:tblW w:w="8615" w:type="dxa"/>
+        <w:tblInd w:w="0" w:type="dxa"/>
+        <w:tblBorders>
+          <w:top w:val="single" w:color="DDDDDD" w:sz="6" w:space="0"/>
+          <w:left w:val="none" w:color="auto" w:sz="0" w:space="0"/>
+          <w:bottom w:val="none" w:color="auto" w:sz="0" w:space="0"/>
+          <w:right w:val="none" w:color="auto" w:sz="0" w:space="0"/>
+          <w:insideH w:val="none" w:color="auto" w:sz="0" w:space="0"/>
+          <w:insideV w:val="none" w:color="auto" w:sz="0" w:space="0"/>
+        </w:tblBorders>
+        <w:shd w:val="clear" w:color="auto" w:fill="FFFFFF"/>
+        <w:tblLayout w:type="fixed"/>
+        <w:tblCellMar>
+          <w:top w:w="0" w:type="dxa"/>
+          <w:left w:w="0" w:type="dxa"/>
+          <w:bottom w:w="0" w:type="dxa"/>
+          <w:right w:w="0" w:type="dxa"/>
+        </w:tblCellMar>
+      </w:tblPr>
+      <w:tblGrid>
+        <w:gridCol w:w="1547"/>
+        <w:gridCol w:w="2214"/>
+        <w:gridCol w:w="2331"/>
+        <w:gridCol w:w="2523"/>
+      </w:tblGrid>
+      <w:tr>
+        <w:tblPrEx>
+          <w:tblBorders>
+            <w:top w:val="single" w:color="DDDDDD" w:sz="6" w:space="0"/>
+            <w:left w:val="none" w:color="auto" w:sz="0" w:space="0"/>
+            <w:bottom w:val="none" w:color="auto" w:sz="0" w:space="0"/>
+            <w:right w:val="none" w:color="auto" w:sz="0" w:space="0"/>
+            <w:insideH w:val="none" w:color="auto" w:sz="0" w:space="0"/>
+            <w:insideV w:val="none" w:color="auto" w:sz="0" w:space="0"/>
+          </w:tblBorders>
+          <w:shd w:val="clear" w:color="auto" w:fill="FFFFFF"/>
+          <w:tblLayout w:type="fixed"/>
+          <w:tblCellMar>
+            <w:top w:w="0" w:type="dxa"/>
+            <w:left w:w="0" w:type="dxa"/>
+            <w:bottom w:w="0" w:type="dxa"/>
+            <w:right w:w="0" w:type="dxa"/>
+          </w:tblCellMar>
+        </w:tblPrEx>
+        <w:trPr>
+          <w:trHeight w:val="764" w:hRule="atLeast"/>
+        </w:trPr>
+        <w:tc>
+          <w:tcPr>
+            <w:tcW w:w="1547" w:type="dxa"/>
+            <w:tcBorders>
+              <w:top w:val="single" w:color="DDDDDD" w:sz="6" w:space="0"/>
+              <w:left w:val="single" w:color="DDDDDD" w:sz="6" w:space="0"/>
+              <w:bottom w:val="single" w:color="DDDDDD" w:sz="6" w:space="0"/>
+              <w:right w:val="single" w:color="DDDDDD" w:sz="6" w:space="0"/>
+            </w:tcBorders>
+            <w:shd w:val="clear" w:color="auto" w:fill="FFFFFF"/>
+            <w:tcMar>
+              <w:top w:w="120" w:type="dxa"/>
+              <w:left w:w="120" w:type="dxa"/>
+              <w:bottom w:w="120" w:type="dxa"/>
+              <w:right w:w="120" w:type="dxa"/>
+            </w:tcMar>
+            <w:vAlign w:val="top"/>
+          </w:tcPr>
+          <w:p>
+            <w:pPr>
+              <w:pStyle w:val="21"/>
+              <w:rPr>
+                <w:rFonts w:hint="default"/>
+              </w:rPr>
+            </w:pPr>
+            <w:r>
+              <w:rPr>
+                <w:rFonts w:hint="default"/>
+              </w:rPr>
+              <w:t>属性</w:t>
+            </w:r>
+          </w:p>
+        </w:tc>
+        <w:tc>
+          <w:tcPr>
+            <w:tcW w:w="2214" w:type="dxa"/>
+            <w:tcBorders>
+              <w:top w:val="single" w:color="DDDDDD" w:sz="6" w:space="0"/>
+              <w:left w:val="single" w:color="DDDDDD" w:sz="6" w:space="0"/>
+              <w:bottom w:val="single" w:color="DDDDDD" w:sz="6" w:space="0"/>
+              <w:right w:val="single" w:color="DDDDDD" w:sz="6" w:space="0"/>
+            </w:tcBorders>
+            <w:shd w:val="clear" w:color="auto" w:fill="FFFFFF"/>
+            <w:tcMar>
+              <w:top w:w="120" w:type="dxa"/>
+              <w:left w:w="120" w:type="dxa"/>
+              <w:bottom w:w="120" w:type="dxa"/>
+              <w:right w:w="120" w:type="dxa"/>
+            </w:tcMar>
+            <w:vAlign w:val="top"/>
+          </w:tcPr>
+          <w:p>
+            <w:pPr>
+              <w:pStyle w:val="21"/>
+            </w:pPr>
+            <w:r>
+              <w:rPr>
+                <w:rFonts w:hint="default"/>
+              </w:rPr>
+              <w:t>主码/外码</w:t>
+            </w:r>
+          </w:p>
+        </w:tc>
+        <w:tc>
+          <w:tcPr>
+            <w:tcW w:w="2331" w:type="dxa"/>
+            <w:tcBorders>
+              <w:top w:val="single" w:color="DDDDDD" w:sz="6" w:space="0"/>
+              <w:left w:val="single" w:color="DDDDDD" w:sz="6" w:space="0"/>
+              <w:bottom w:val="single" w:color="DDDDDD" w:sz="6" w:space="0"/>
+              <w:right w:val="single" w:color="DDDDDD" w:sz="6" w:space="0"/>
+            </w:tcBorders>
+            <w:shd w:val="clear" w:color="auto" w:fill="FFFFFF"/>
+            <w:tcMar>
+              <w:top w:w="120" w:type="dxa"/>
+              <w:left w:w="120" w:type="dxa"/>
+              <w:bottom w:w="120" w:type="dxa"/>
+              <w:right w:w="120" w:type="dxa"/>
+            </w:tcMar>
+            <w:vAlign w:val="top"/>
+          </w:tcPr>
+          <w:p>
+            <w:pPr>
+              <w:pStyle w:val="21"/>
+            </w:pPr>
+            <w:r>
+              <w:rPr>
+                <w:rFonts w:hint="default"/>
+              </w:rPr>
+              <w:t>数据类型</w:t>
+            </w:r>
+          </w:p>
+        </w:tc>
+        <w:tc>
+          <w:tcPr>
+            <w:tcW w:w="2523" w:type="dxa"/>
+            <w:tcBorders>
+              <w:top w:val="single" w:color="DDDDDD" w:sz="6" w:space="0"/>
+              <w:left w:val="single" w:color="DDDDDD" w:sz="6" w:space="0"/>
+              <w:bottom w:val="single" w:color="DDDDDD" w:sz="6" w:space="0"/>
+              <w:right w:val="single" w:color="DDDDDD" w:sz="6" w:space="0"/>
+            </w:tcBorders>
+            <w:shd w:val="clear" w:color="auto" w:fill="FFFFFF"/>
+            <w:tcMar>
+              <w:top w:w="120" w:type="dxa"/>
+              <w:left w:w="120" w:type="dxa"/>
+              <w:bottom w:w="120" w:type="dxa"/>
+              <w:right w:w="120" w:type="dxa"/>
+            </w:tcMar>
+            <w:vAlign w:val="top"/>
+          </w:tcPr>
+          <w:p>
+            <w:pPr>
+              <w:pStyle w:val="21"/>
+            </w:pPr>
+            <w:r>
+              <w:rPr>
+                <w:rFonts w:hint="default"/>
+              </w:rPr>
+              <w:t>说明</w:t>
+            </w:r>
+          </w:p>
+        </w:tc>
+      </w:tr>
+      <w:tr>
+        <w:tblPrEx>
+          <w:tblBorders>
+            <w:top w:val="single" w:color="DDDDDD" w:sz="6" w:space="0"/>
+            <w:left w:val="none" w:color="auto" w:sz="0" w:space="0"/>
+            <w:bottom w:val="none" w:color="auto" w:sz="0" w:space="0"/>
+            <w:right w:val="none" w:color="auto" w:sz="0" w:space="0"/>
+            <w:insideH w:val="none" w:color="auto" w:sz="0" w:space="0"/>
+            <w:insideV w:val="none" w:color="auto" w:sz="0" w:space="0"/>
+          </w:tblBorders>
+          <w:tblLayout w:type="fixed"/>
+          <w:tblCellMar>
+            <w:top w:w="0" w:type="dxa"/>
+            <w:left w:w="0" w:type="dxa"/>
+            <w:bottom w:w="0" w:type="dxa"/>
+            <w:right w:w="0" w:type="dxa"/>
+          </w:tblCellMar>
+        </w:tblPrEx>
+        <w:trPr>
+          <w:trHeight w:val="764" w:hRule="atLeast"/>
+        </w:trPr>
+        <w:tc>
+          <w:tcPr>
+            <w:tcW w:w="1547" w:type="dxa"/>
+            <w:tcBorders>
+              <w:top w:val="single" w:color="DDDDDD" w:sz="6" w:space="0"/>
+              <w:left w:val="single" w:color="DDDDDD" w:sz="6" w:space="0"/>
+              <w:bottom w:val="single" w:color="DDDDDD" w:sz="6" w:space="0"/>
+              <w:right w:val="single" w:color="DDDDDD" w:sz="6" w:space="0"/>
+            </w:tcBorders>
+            <w:shd w:val="clear" w:color="auto" w:fill="F7F7F7"/>
+            <w:tcMar>
+              <w:top w:w="120" w:type="dxa"/>
+              <w:left w:w="120" w:type="dxa"/>
+              <w:bottom w:w="120" w:type="dxa"/>
+              <w:right w:w="120" w:type="dxa"/>
+            </w:tcMar>
+            <w:vAlign w:val="top"/>
+          </w:tcPr>
+          <w:p>
+            <w:pPr>
+              <w:pStyle w:val="21"/>
+              <w:rPr>
+                <w:rFonts w:hint="default"/>
+              </w:rPr>
+            </w:pPr>
+            <w:r>
+              <w:rPr>
+                <w:rFonts w:hint="default"/>
+              </w:rPr>
+              <w:t>Username</w:t>
+            </w:r>
+          </w:p>
+        </w:tc>
+        <w:tc>
+          <w:tcPr>
+            <w:tcW w:w="2214" w:type="dxa"/>
+            <w:tcBorders>
+              <w:top w:val="single" w:color="DDDDDD" w:sz="6" w:space="0"/>
+              <w:left w:val="single" w:color="DDDDDD" w:sz="6" w:space="0"/>
+              <w:bottom w:val="single" w:color="DDDDDD" w:sz="6" w:space="0"/>
+              <w:right w:val="single" w:color="DDDDDD" w:sz="6" w:space="0"/>
+            </w:tcBorders>
+            <w:shd w:val="clear" w:color="auto" w:fill="F7F7F7"/>
+            <w:tcMar>
+              <w:top w:w="120" w:type="dxa"/>
+              <w:left w:w="120" w:type="dxa"/>
+              <w:bottom w:w="120" w:type="dxa"/>
+              <w:right w:w="120" w:type="dxa"/>
+            </w:tcMar>
+            <w:vAlign w:val="top"/>
+          </w:tcPr>
+          <w:p>
+            <w:pPr>
+              <w:pStyle w:val="21"/>
+            </w:pPr>
+            <w:r>
+              <w:rPr>
+                <w:rFonts w:hint="default"/>
+              </w:rPr>
+              <w:t>主码</w:t>
+            </w:r>
+          </w:p>
+        </w:tc>
+        <w:tc>
+          <w:tcPr>
+            <w:tcW w:w="2331" w:type="dxa"/>
+            <w:tcBorders>
+              <w:top w:val="single" w:color="DDDDDD" w:sz="6" w:space="0"/>
+              <w:left w:val="single" w:color="DDDDDD" w:sz="6" w:space="0"/>
+              <w:bottom w:val="single" w:color="DDDDDD" w:sz="6" w:space="0"/>
+              <w:right w:val="single" w:color="DDDDDD" w:sz="6" w:space="0"/>
+            </w:tcBorders>
+            <w:shd w:val="clear" w:color="auto" w:fill="F7F7F7"/>
+            <w:tcMar>
+              <w:top w:w="120" w:type="dxa"/>
+              <w:left w:w="120" w:type="dxa"/>
+              <w:bottom w:w="120" w:type="dxa"/>
+              <w:right w:w="120" w:type="dxa"/>
+            </w:tcMar>
+            <w:vAlign w:val="top"/>
+          </w:tcPr>
+          <w:p>
+            <w:pPr>
+              <w:pStyle w:val="21"/>
+            </w:pPr>
+            <w:r>
+              <w:rPr>
+                <w:rFonts w:hint="default"/>
+              </w:rPr>
+              <w:t>varchar(20)</w:t>
+            </w:r>
+          </w:p>
+        </w:tc>
+        <w:tc>
+          <w:tcPr>
+            <w:tcW w:w="2523" w:type="dxa"/>
+            <w:tcBorders>
+              <w:top w:val="single" w:color="DDDDDD" w:sz="6" w:space="0"/>
+              <w:left w:val="single" w:color="DDDDDD" w:sz="6" w:space="0"/>
+              <w:bottom w:val="single" w:color="DDDDDD" w:sz="6" w:space="0"/>
+              <w:right w:val="single" w:color="DDDDDD" w:sz="6" w:space="0"/>
+            </w:tcBorders>
+            <w:shd w:val="clear" w:color="auto" w:fill="F7F7F7"/>
+            <w:tcMar>
+              <w:top w:w="120" w:type="dxa"/>
+              <w:left w:w="120" w:type="dxa"/>
+              <w:bottom w:w="120" w:type="dxa"/>
+              <w:right w:w="120" w:type="dxa"/>
+            </w:tcMar>
+            <w:vAlign w:val="top"/>
+          </w:tcPr>
+          <w:p>
+            <w:pPr>
+              <w:pStyle w:val="21"/>
+            </w:pPr>
+            <w:r>
+              <w:rPr>
+                <w:rFonts w:hint="default"/>
+              </w:rPr>
+              <w:t>用户名</w:t>
+            </w:r>
+          </w:p>
+        </w:tc>
+      </w:tr>
+      <w:tr>
+        <w:tblPrEx>
+          <w:tblBorders>
+            <w:top w:val="single" w:color="DDDDDD" w:sz="6" w:space="0"/>
+            <w:left w:val="none" w:color="auto" w:sz="0" w:space="0"/>
+            <w:bottom w:val="none" w:color="auto" w:sz="0" w:space="0"/>
+            <w:right w:val="none" w:color="auto" w:sz="0" w:space="0"/>
+            <w:insideH w:val="none" w:color="auto" w:sz="0" w:space="0"/>
+            <w:insideV w:val="none" w:color="auto" w:sz="0" w:space="0"/>
+          </w:tblBorders>
+          <w:tblLayout w:type="fixed"/>
+          <w:tblCellMar>
+            <w:top w:w="0" w:type="dxa"/>
+            <w:left w:w="0" w:type="dxa"/>
+            <w:bottom w:w="0" w:type="dxa"/>
+            <w:right w:w="0" w:type="dxa"/>
+          </w:tblCellMar>
+        </w:tblPrEx>
+        <w:trPr>
+          <w:trHeight w:val="778" w:hRule="atLeast"/>
+        </w:trPr>
+        <w:tc>
+          <w:tcPr>
+            <w:tcW w:w="1547" w:type="dxa"/>
+            <w:tcBorders>
+              <w:top w:val="single" w:color="DDDDDD" w:sz="6" w:space="0"/>
+              <w:left w:val="single" w:color="DDDDDD" w:sz="6" w:space="0"/>
+              <w:bottom w:val="single" w:color="DDDDDD" w:sz="6" w:space="0"/>
+              <w:right w:val="single" w:color="DDDDDD" w:sz="6" w:space="0"/>
+            </w:tcBorders>
+            <w:shd w:val="clear" w:color="auto" w:fill="FFFFFF"/>
+            <w:tcMar>
+              <w:top w:w="120" w:type="dxa"/>
+              <w:left w:w="120" w:type="dxa"/>
+              <w:bottom w:w="120" w:type="dxa"/>
+              <w:right w:w="120" w:type="dxa"/>
+            </w:tcMar>
+            <w:vAlign w:val="top"/>
+          </w:tcPr>
+          <w:p>
+            <w:pPr>
+              <w:pStyle w:val="21"/>
+              <w:rPr>
+                <w:rFonts w:hint="default"/>
+              </w:rPr>
+            </w:pPr>
+            <w:r>
+              <w:rPr>
+                <w:rFonts w:hint="default"/>
+              </w:rPr>
+              <w:t>Password</w:t>
+            </w:r>
+          </w:p>
+        </w:tc>
+        <w:tc>
+          <w:tcPr>
+            <w:tcW w:w="2214" w:type="dxa"/>
+            <w:tcBorders>
+              <w:top w:val="single" w:color="DDDDDD" w:sz="6" w:space="0"/>
+              <w:left w:val="single" w:color="DDDDDD" w:sz="6" w:space="0"/>
+              <w:bottom w:val="single" w:color="DDDDDD" w:sz="6" w:space="0"/>
+              <w:right w:val="single" w:color="DDDDDD" w:sz="6" w:space="0"/>
+            </w:tcBorders>
+            <w:shd w:val="clear" w:color="auto" w:fill="FFFFFF"/>
+            <w:tcMar>
+              <w:top w:w="120" w:type="dxa"/>
+              <w:left w:w="120" w:type="dxa"/>
+              <w:bottom w:w="120" w:type="dxa"/>
+              <w:right w:w="120" w:type="dxa"/>
+            </w:tcMar>
+            <w:vAlign w:val="top"/>
+          </w:tcPr>
+          <w:p>
+            <w:pPr>
+              <w:pStyle w:val="21"/>
+            </w:pPr>
+            <w:r>
+              <w:rPr>
+                <w:rFonts w:hint="default"/>
+              </w:rPr>
+              <w:t> </w:t>
+            </w:r>
+          </w:p>
+        </w:tc>
+        <w:tc>
+          <w:tcPr>
+            <w:tcW w:w="2331" w:type="dxa"/>
+            <w:tcBorders>
+              <w:top w:val="single" w:color="DDDDDD" w:sz="6" w:space="0"/>
+              <w:left w:val="single" w:color="DDDDDD" w:sz="6" w:space="0"/>
+              <w:bottom w:val="single" w:color="DDDDDD" w:sz="6" w:space="0"/>
+              <w:right w:val="single" w:color="DDDDDD" w:sz="6" w:space="0"/>
+            </w:tcBorders>
+            <w:shd w:val="clear" w:color="auto" w:fill="FFFFFF"/>
+            <w:tcMar>
+              <w:top w:w="120" w:type="dxa"/>
+              <w:left w:w="120" w:type="dxa"/>
+              <w:bottom w:w="120" w:type="dxa"/>
+              <w:right w:w="120" w:type="dxa"/>
+            </w:tcMar>
+            <w:vAlign w:val="top"/>
+          </w:tcPr>
+          <w:p>
+            <w:pPr>
+              <w:pStyle w:val="21"/>
+            </w:pPr>
+            <w:r>
+              <w:rPr>
+                <w:rFonts w:hint="default"/>
+              </w:rPr>
+              <w:t>varchar(20) not null</w:t>
+            </w:r>
+          </w:p>
+        </w:tc>
+        <w:tc>
+          <w:tcPr>
+            <w:tcW w:w="2523" w:type="dxa"/>
+            <w:tcBorders>
+              <w:top w:val="single" w:color="DDDDDD" w:sz="6" w:space="0"/>
+              <w:left w:val="single" w:color="DDDDDD" w:sz="6" w:space="0"/>
+              <w:bottom w:val="single" w:color="DDDDDD" w:sz="6" w:space="0"/>
+              <w:right w:val="single" w:color="DDDDDD" w:sz="6" w:space="0"/>
+            </w:tcBorders>
+            <w:shd w:val="clear" w:color="auto" w:fill="FFFFFF"/>
+            <w:tcMar>
+              <w:top w:w="120" w:type="dxa"/>
+              <w:left w:w="120" w:type="dxa"/>
+              <w:bottom w:w="120" w:type="dxa"/>
+              <w:right w:w="120" w:type="dxa"/>
+            </w:tcMar>
+            <w:vAlign w:val="top"/>
+          </w:tcPr>
+          <w:p>
+            <w:pPr>
+              <w:pStyle w:val="21"/>
+            </w:pPr>
+            <w:r>
+              <w:rPr>
+                <w:rFonts w:hint="default"/>
+              </w:rPr>
+              <w:t>密码</w:t>
+            </w:r>
+          </w:p>
+        </w:tc>
+      </w:tr>
+    </w:tbl>
+    <w:p>
+      <w:pPr>
+        <w:pStyle w:val="21"/>
+        <w:jc w:val="both"/>
+        <w:rPr>
+          <w:rFonts w:hint="default"/>
+        </w:rPr>
+      </w:pPr>
+    </w:p>
+    <w:p>
+      <w:pPr>
+        <w:pStyle w:val="21"/>
+        <w:jc w:val="both"/>
+        <w:rPr>
+          <w:rFonts w:hint="default"/>
+        </w:rPr>
+      </w:pPr>
+    </w:p>
+    <w:p>
+      <w:pPr>
         <w:pStyle w:val="3"/>
         <w:rPr>
           <w:rFonts w:hint="default"/>
@@ -33188,8 +34449,13 @@
     <w:p>
       <w:pPr>
         <w:numPr>
+          <w:ilvl w:val="0"/>
           <w:numId w:val="0"/>
         </w:numPr>
+        <w:tabs>
+          <w:tab w:val="clear" w:pos="420"/>
+          <w:tab w:val="clear" w:pos="425"/>
+        </w:tabs>
         <w:ind w:left="420" w:leftChars="0"/>
         <w:rPr>
           <w:rFonts w:hint="default"/>
@@ -33201,8 +34467,6 @@
         </w:rPr>
         <w:t>表名和列名使用字符串拼接，其余使用参数绑定。</w:t>
       </w:r>
-      <w:bookmarkStart w:id="48" w:name="_GoBack"/>
-      <w:bookmarkEnd w:id="48"/>
     </w:p>
     <w:p>
       <w:pPr/>
@@ -33230,138 +34494,6 @@
 
 <file path=word/numbering.xml><?xml version="1.0" encoding="utf-8"?>
 <w:numbering xmlns:wpc="http://schemas.microsoft.com/office/word/2010/wordprocessingCanvas" xmlns:mc="http://schemas.openxmlformats.org/markup-compatibility/2006" xmlns:o="urn:schemas-microsoft-com:office:office" xmlns:r="http://schemas.openxmlformats.org/officeDocument/2006/relationships" xmlns:m="http://schemas.openxmlformats.org/officeDocument/2006/math" xmlns:v="urn:schemas-microsoft-com:vml" xmlns:wp14="http://schemas.microsoft.com/office/word/2010/wordprocessingDrawing" xmlns:wp="http://schemas.openxmlformats.org/drawingml/2006/wordprocessingDrawing" xmlns:w10="urn:schemas-microsoft-com:office:word" xmlns:w="http://schemas.openxmlformats.org/wordprocessingml/2006/main" xmlns:w14="http://schemas.microsoft.com/office/word/2010/wordml" xmlns:wpg="http://schemas.microsoft.com/office/word/2010/wordprocessingGroup" xmlns:wpi="http://schemas.microsoft.com/office/word/2010/wordprocessingInk" xmlns:wne="http://schemas.microsoft.com/office/word/2006/wordml" xmlns:wps="http://schemas.microsoft.com/office/word/2010/wordprocessingShape" mc:Ignorable="w14 wp14">
-  <w:abstractNum w:abstractNumId="1525747919">
-    <w:nsid w:val="5AF110CF"/>
-    <w:multiLevelType w:val="multilevel"/>
-    <w:tmpl w:val="5AF110CF"/>
-    <w:lvl w:ilvl="0" w:tentative="1">
-      <w:start w:val="1"/>
-      <w:numFmt w:val="decimal"/>
-      <w:suff w:val="nothing"/>
-      <w:lvlText w:val="%1)"/>
-      <w:lvlJc w:val="left"/>
-    </w:lvl>
-    <w:lvl w:ilvl="1" w:tentative="1">
-      <w:start w:val="1"/>
-      <w:numFmt w:val="lowerLetter"/>
-      <w:lvlText w:val="%2)"/>
-      <w:lvlJc w:val="left"/>
-      <w:pPr>
-        <w:tabs>
-          <w:tab w:val="left" w:pos="840"/>
-        </w:tabs>
-        <w:ind w:left="840" w:leftChars="0" w:hanging="420" w:firstLineChars="0"/>
-      </w:pPr>
-      <w:rPr>
-        <w:rFonts w:hint="default"/>
-      </w:rPr>
-    </w:lvl>
-    <w:lvl w:ilvl="2" w:tentative="1">
-      <w:start w:val="1"/>
-      <w:numFmt w:val="lowerRoman"/>
-      <w:lvlText w:val="%3."/>
-      <w:lvlJc w:val="left"/>
-      <w:pPr>
-        <w:tabs>
-          <w:tab w:val="left" w:pos="1260"/>
-        </w:tabs>
-        <w:ind w:left="1260" w:leftChars="0" w:hanging="420" w:firstLineChars="0"/>
-      </w:pPr>
-      <w:rPr>
-        <w:rFonts w:hint="default"/>
-      </w:rPr>
-    </w:lvl>
-    <w:lvl w:ilvl="3" w:tentative="1">
-      <w:start w:val="1"/>
-      <w:numFmt w:val="decimal"/>
-      <w:lvlText w:val="%4."/>
-      <w:lvlJc w:val="left"/>
-      <w:pPr>
-        <w:tabs>
-          <w:tab w:val="left" w:pos="1680"/>
-        </w:tabs>
-        <w:ind w:left="1680" w:leftChars="0" w:hanging="420" w:firstLineChars="0"/>
-      </w:pPr>
-      <w:rPr>
-        <w:rFonts w:hint="default"/>
-      </w:rPr>
-    </w:lvl>
-    <w:lvl w:ilvl="4" w:tentative="1">
-      <w:start w:val="1"/>
-      <w:numFmt w:val="lowerLetter"/>
-      <w:lvlText w:val="%5)"/>
-      <w:lvlJc w:val="left"/>
-      <w:pPr>
-        <w:tabs>
-          <w:tab w:val="left" w:pos="2100"/>
-        </w:tabs>
-        <w:ind w:left="2100" w:leftChars="0" w:hanging="420" w:firstLineChars="0"/>
-      </w:pPr>
-      <w:rPr>
-        <w:rFonts w:hint="default"/>
-      </w:rPr>
-    </w:lvl>
-    <w:lvl w:ilvl="5" w:tentative="1">
-      <w:start w:val="1"/>
-      <w:numFmt w:val="lowerRoman"/>
-      <w:lvlText w:val="%6."/>
-      <w:lvlJc w:val="left"/>
-      <w:pPr>
-        <w:tabs>
-          <w:tab w:val="left" w:pos="2520"/>
-        </w:tabs>
-        <w:ind w:left="2520" w:leftChars="0" w:hanging="420" w:firstLineChars="0"/>
-      </w:pPr>
-      <w:rPr>
-        <w:rFonts w:hint="default"/>
-      </w:rPr>
-    </w:lvl>
-    <w:lvl w:ilvl="6" w:tentative="1">
-      <w:start w:val="1"/>
-      <w:numFmt w:val="decimal"/>
-      <w:lvlText w:val="%7."/>
-      <w:lvlJc w:val="left"/>
-      <w:pPr>
-        <w:tabs>
-          <w:tab w:val="left" w:pos="2940"/>
-        </w:tabs>
-        <w:ind w:left="2940" w:leftChars="0" w:hanging="420" w:firstLineChars="0"/>
-      </w:pPr>
-      <w:rPr>
-        <w:rFonts w:hint="default"/>
-      </w:rPr>
-    </w:lvl>
-    <w:lvl w:ilvl="7" w:tentative="1">
-      <w:start w:val="1"/>
-      <w:numFmt w:val="lowerLetter"/>
-      <w:lvlText w:val="%8)"/>
-      <w:lvlJc w:val="left"/>
-      <w:pPr>
-        <w:tabs>
-          <w:tab w:val="left" w:pos="3360"/>
-        </w:tabs>
-        <w:ind w:left="3360" w:leftChars="0" w:hanging="420" w:firstLineChars="0"/>
-      </w:pPr>
-      <w:rPr>
-        <w:rFonts w:hint="default"/>
-      </w:rPr>
-    </w:lvl>
-    <w:lvl w:ilvl="8" w:tentative="1">
-      <w:start w:val="1"/>
-      <w:numFmt w:val="lowerRoman"/>
-      <w:lvlText w:val="%9."/>
-      <w:lvlJc w:val="left"/>
-      <w:pPr>
-        <w:tabs>
-          <w:tab w:val="left" w:pos="3780"/>
-        </w:tabs>
-        <w:ind w:left="3780" w:leftChars="0" w:hanging="420" w:firstLineChars="0"/>
-      </w:pPr>
-      <w:rPr>
-        <w:rFonts w:hint="default"/>
-      </w:rPr>
-    </w:lvl>
-  </w:abstractNum>
   <w:abstractNum w:abstractNumId="1526355388">
     <w:nsid w:val="5AFA55BC"/>
     <w:multiLevelType w:val="singleLevel"/>
@@ -33372,26 +34504,6 @@
       <w:suff w:val="nothing"/>
       <w:lvlText w:val="%1)"/>
       <w:lvlJc w:val="left"/>
-    </w:lvl>
-  </w:abstractNum>
-  <w:abstractNum w:abstractNumId="1528121294">
-    <w:nsid w:val="5B1547CE"/>
-    <w:multiLevelType w:val="singleLevel"/>
-    <w:tmpl w:val="5B1547CE"/>
-    <w:lvl w:ilvl="0" w:tentative="1">
-      <w:start w:val="1"/>
-      <w:numFmt w:val="decimal"/>
-      <w:lvlText w:val="%1."/>
-      <w:lvlJc w:val="left"/>
-      <w:pPr>
-        <w:tabs>
-          <w:tab w:val="left" w:pos="425"/>
-        </w:tabs>
-        <w:ind w:left="425" w:leftChars="0" w:hanging="425" w:firstLineChars="0"/>
-      </w:pPr>
-      <w:rPr>
-        <w:rFonts w:hint="default"/>
-      </w:rPr>
     </w:lvl>
   </w:abstractNum>
   <w:abstractNum w:abstractNumId="1525748812">
@@ -33520,6 +34632,158 @@
           <w:tab w:val="left" w:pos="3780"/>
         </w:tabs>
         <w:ind w:left="3780" w:leftChars="0" w:hanging="420" w:firstLineChars="0"/>
+      </w:pPr>
+      <w:rPr>
+        <w:rFonts w:hint="default"/>
+      </w:rPr>
+    </w:lvl>
+  </w:abstractNum>
+  <w:abstractNum w:abstractNumId="1525747919">
+    <w:nsid w:val="5AF110CF"/>
+    <w:multiLevelType w:val="multilevel"/>
+    <w:tmpl w:val="5AF110CF"/>
+    <w:lvl w:ilvl="0" w:tentative="1">
+      <w:start w:val="1"/>
+      <w:numFmt w:val="decimal"/>
+      <w:suff w:val="nothing"/>
+      <w:lvlText w:val="%1)"/>
+      <w:lvlJc w:val="left"/>
+    </w:lvl>
+    <w:lvl w:ilvl="1" w:tentative="1">
+      <w:start w:val="1"/>
+      <w:numFmt w:val="lowerLetter"/>
+      <w:lvlText w:val="%2)"/>
+      <w:lvlJc w:val="left"/>
+      <w:pPr>
+        <w:tabs>
+          <w:tab w:val="left" w:pos="840"/>
+        </w:tabs>
+        <w:ind w:left="840" w:leftChars="0" w:hanging="420" w:firstLineChars="0"/>
+      </w:pPr>
+      <w:rPr>
+        <w:rFonts w:hint="default"/>
+      </w:rPr>
+    </w:lvl>
+    <w:lvl w:ilvl="2" w:tentative="1">
+      <w:start w:val="1"/>
+      <w:numFmt w:val="lowerRoman"/>
+      <w:lvlText w:val="%3."/>
+      <w:lvlJc w:val="left"/>
+      <w:pPr>
+        <w:tabs>
+          <w:tab w:val="left" w:pos="1260"/>
+        </w:tabs>
+        <w:ind w:left="1260" w:leftChars="0" w:hanging="420" w:firstLineChars="0"/>
+      </w:pPr>
+      <w:rPr>
+        <w:rFonts w:hint="default"/>
+      </w:rPr>
+    </w:lvl>
+    <w:lvl w:ilvl="3" w:tentative="1">
+      <w:start w:val="1"/>
+      <w:numFmt w:val="decimal"/>
+      <w:lvlText w:val="%4."/>
+      <w:lvlJc w:val="left"/>
+      <w:pPr>
+        <w:tabs>
+          <w:tab w:val="left" w:pos="1680"/>
+        </w:tabs>
+        <w:ind w:left="1680" w:leftChars="0" w:hanging="420" w:firstLineChars="0"/>
+      </w:pPr>
+      <w:rPr>
+        <w:rFonts w:hint="default"/>
+      </w:rPr>
+    </w:lvl>
+    <w:lvl w:ilvl="4" w:tentative="1">
+      <w:start w:val="1"/>
+      <w:numFmt w:val="lowerLetter"/>
+      <w:lvlText w:val="%5)"/>
+      <w:lvlJc w:val="left"/>
+      <w:pPr>
+        <w:tabs>
+          <w:tab w:val="left" w:pos="2100"/>
+        </w:tabs>
+        <w:ind w:left="2100" w:leftChars="0" w:hanging="420" w:firstLineChars="0"/>
+      </w:pPr>
+      <w:rPr>
+        <w:rFonts w:hint="default"/>
+      </w:rPr>
+    </w:lvl>
+    <w:lvl w:ilvl="5" w:tentative="1">
+      <w:start w:val="1"/>
+      <w:numFmt w:val="lowerRoman"/>
+      <w:lvlText w:val="%6."/>
+      <w:lvlJc w:val="left"/>
+      <w:pPr>
+        <w:tabs>
+          <w:tab w:val="left" w:pos="2520"/>
+        </w:tabs>
+        <w:ind w:left="2520" w:leftChars="0" w:hanging="420" w:firstLineChars="0"/>
+      </w:pPr>
+      <w:rPr>
+        <w:rFonts w:hint="default"/>
+      </w:rPr>
+    </w:lvl>
+    <w:lvl w:ilvl="6" w:tentative="1">
+      <w:start w:val="1"/>
+      <w:numFmt w:val="decimal"/>
+      <w:lvlText w:val="%7."/>
+      <w:lvlJc w:val="left"/>
+      <w:pPr>
+        <w:tabs>
+          <w:tab w:val="left" w:pos="2940"/>
+        </w:tabs>
+        <w:ind w:left="2940" w:leftChars="0" w:hanging="420" w:firstLineChars="0"/>
+      </w:pPr>
+      <w:rPr>
+        <w:rFonts w:hint="default"/>
+      </w:rPr>
+    </w:lvl>
+    <w:lvl w:ilvl="7" w:tentative="1">
+      <w:start w:val="1"/>
+      <w:numFmt w:val="lowerLetter"/>
+      <w:lvlText w:val="%8)"/>
+      <w:lvlJc w:val="left"/>
+      <w:pPr>
+        <w:tabs>
+          <w:tab w:val="left" w:pos="3360"/>
+        </w:tabs>
+        <w:ind w:left="3360" w:leftChars="0" w:hanging="420" w:firstLineChars="0"/>
+      </w:pPr>
+      <w:rPr>
+        <w:rFonts w:hint="default"/>
+      </w:rPr>
+    </w:lvl>
+    <w:lvl w:ilvl="8" w:tentative="1">
+      <w:start w:val="1"/>
+      <w:numFmt w:val="lowerRoman"/>
+      <w:lvlText w:val="%9."/>
+      <w:lvlJc w:val="left"/>
+      <w:pPr>
+        <w:tabs>
+          <w:tab w:val="left" w:pos="3780"/>
+        </w:tabs>
+        <w:ind w:left="3780" w:leftChars="0" w:hanging="420" w:firstLineChars="0"/>
+      </w:pPr>
+      <w:rPr>
+        <w:rFonts w:hint="default"/>
+      </w:rPr>
+    </w:lvl>
+  </w:abstractNum>
+  <w:abstractNum w:abstractNumId="1528121294">
+    <w:nsid w:val="5B1547CE"/>
+    <w:multiLevelType w:val="singleLevel"/>
+    <w:tmpl w:val="5B1547CE"/>
+    <w:lvl w:ilvl="0" w:tentative="1">
+      <w:start w:val="1"/>
+      <w:numFmt w:val="decimal"/>
+      <w:lvlText w:val="%1."/>
+      <w:lvlJc w:val="left"/>
+      <w:pPr>
+        <w:tabs>
+          <w:tab w:val="left" w:pos="425"/>
+        </w:tabs>
+        <w:ind w:left="425" w:leftChars="0" w:hanging="425" w:firstLineChars="0"/>
       </w:pPr>
       <w:rPr>
         <w:rFonts w:hint="default"/>
@@ -35679,6 +36943,11 @@
     <w:qFormat/>
     <w:uiPriority w:val="0"/>
   </w:style>
+  <w:style w:type="paragraph" w:customStyle="1" w:styleId="24">
+    <w:name w:val="GraphText"/>
+    <w:basedOn w:val="21"/>
+    <w:uiPriority w:val="0"/>
+  </w:style>
 </w:styles>
 </file>
 

</xml_diff>

<commit_message>
need to add flight module
</commit_message>
<xml_diff>
--- a/documents/IOT1601_潘翔_DB报告.docx
+++ b/documents/IOT1601_潘翔_DB报告.docx
@@ -2972,7 +2972,7 @@
           <w:szCs w:val="24"/>
           <w:lang w:val="en-US" w:eastAsia="zh-CN" w:bidi="ar-SA"/>
         </w:rPr>
-        <w:t>29</w:t>
+        <w:t>28</w:t>
       </w:r>
       <w:r>
         <w:rPr>
@@ -3089,7 +3089,7 @@
           <w:szCs w:val="24"/>
           <w:lang w:val="en-US" w:eastAsia="zh-CN" w:bidi="ar-SA"/>
         </w:rPr>
-        <w:t>29</w:t>
+        <w:t>28</w:t>
       </w:r>
       <w:r>
         <w:rPr>
@@ -3198,7 +3198,7 @@
           <w:szCs w:val="24"/>
           <w:lang w:val="en-US" w:eastAsia="zh-CN" w:bidi="ar-SA"/>
         </w:rPr>
-        <w:t>29</w:t>
+        <w:t>28</w:t>
       </w:r>
       <w:r>
         <w:rPr>
@@ -3307,7 +3307,7 @@
           <w:szCs w:val="24"/>
           <w:lang w:val="en-US" w:eastAsia="zh-CN" w:bidi="ar-SA"/>
         </w:rPr>
-        <w:t>29</w:t>
+        <w:t>28</w:t>
       </w:r>
       <w:r>
         <w:rPr>
@@ -3424,7 +3424,7 @@
           <w:szCs w:val="24"/>
           <w:lang w:val="en-US" w:eastAsia="zh-CN" w:bidi="ar-SA"/>
         </w:rPr>
-        <w:t>30</w:t>
+        <w:t>29</w:t>
       </w:r>
       <w:r>
         <w:rPr>
@@ -3525,7 +3525,7 @@
           <w:szCs w:val="24"/>
           <w:lang w:val="en-US" w:eastAsia="zh-CN" w:bidi="ar-SA"/>
         </w:rPr>
-        <w:t>30</w:t>
+        <w:t>29</w:t>
       </w:r>
       <w:r>
         <w:rPr>
@@ -3626,7 +3626,7 @@
           <w:szCs w:val="24"/>
           <w:lang w:val="en-US" w:eastAsia="zh-CN" w:bidi="ar-SA"/>
         </w:rPr>
-        <w:t>30</w:t>
+        <w:t>29</w:t>
       </w:r>
       <w:r>
         <w:rPr>
@@ -3727,7 +3727,7 @@
           <w:szCs w:val="24"/>
           <w:lang w:val="en-US" w:eastAsia="zh-CN" w:bidi="ar-SA"/>
         </w:rPr>
-        <w:t>30</w:t>
+        <w:t>29</w:t>
       </w:r>
       <w:r>
         <w:rPr>
@@ -3828,7 +3828,7 @@
           <w:szCs w:val="24"/>
           <w:lang w:val="en-US" w:eastAsia="zh-CN" w:bidi="ar-SA"/>
         </w:rPr>
-        <w:t>31</w:t>
+        <w:t>30</w:t>
       </w:r>
       <w:r>
         <w:rPr>
@@ -3929,7 +3929,7 @@
           <w:szCs w:val="24"/>
           <w:lang w:val="en-US" w:eastAsia="zh-CN" w:bidi="ar-SA"/>
         </w:rPr>
-        <w:t>31</w:t>
+        <w:t>30</w:t>
       </w:r>
       <w:r>
         <w:rPr>
@@ -4030,7 +4030,7 @@
           <w:szCs w:val="24"/>
           <w:lang w:val="en-US" w:eastAsia="zh-CN" w:bidi="ar-SA"/>
         </w:rPr>
-        <w:t>32</w:t>
+        <w:t>31</w:t>
       </w:r>
       <w:r>
         <w:rPr>
@@ -4131,7 +4131,7 @@
           <w:szCs w:val="24"/>
           <w:lang w:val="en-US" w:eastAsia="zh-CN" w:bidi="ar-SA"/>
         </w:rPr>
-        <w:t>32</w:t>
+        <w:t>31</w:t>
       </w:r>
       <w:r>
         <w:rPr>
@@ -4870,8 +4870,8 @@
         <w:pStyle w:val="2"/>
       </w:pPr>
       <w:bookmarkStart w:id="2" w:name="_Toc482021028"/>
-      <w:bookmarkStart w:id="3" w:name="_Toc515757827"/>
-      <w:bookmarkStart w:id="4" w:name="_Toc1471523338"/>
+      <w:bookmarkStart w:id="3" w:name="_Toc1471523338"/>
+      <w:bookmarkStart w:id="4" w:name="_Toc515757827"/>
       <w:r>
         <w:rPr>
           <w:rFonts w:hint="eastAsia"/>
@@ -4895,9 +4895,9 @@
           <w:rFonts w:hint="eastAsia"/>
         </w:rPr>
       </w:pPr>
-      <w:bookmarkStart w:id="5" w:name="_Toc479390156"/>
+      <w:bookmarkStart w:id="5" w:name="_Toc482021029"/>
       <w:bookmarkStart w:id="6" w:name="_Toc1633828427"/>
-      <w:bookmarkStart w:id="7" w:name="_Toc482021029"/>
+      <w:bookmarkStart w:id="7" w:name="_Toc479390156"/>
       <w:r>
         <w:rPr>
           <w:rFonts w:hint="eastAsia"/>
@@ -4954,9 +4954,9 @@
       <w:pPr>
         <w:pStyle w:val="3"/>
       </w:pPr>
-      <w:bookmarkStart w:id="8" w:name="_Toc482021030"/>
-      <w:bookmarkStart w:id="9" w:name="_Toc470689290"/>
-      <w:bookmarkStart w:id="10" w:name="_Toc988411929"/>
+      <w:bookmarkStart w:id="8" w:name="_Toc988411929"/>
+      <w:bookmarkStart w:id="9" w:name="_Toc482021030"/>
+      <w:bookmarkStart w:id="10" w:name="_Toc470689290"/>
       <w:r>
         <w:rPr>
           <w:rFonts w:hint="eastAsia"/>
@@ -30847,22 +30847,25 @@
       <w:pPr>
         <w:pStyle w:val="4"/>
         <w:rPr>
-          <w:rFonts w:ascii="SimSun" w:hAnsi="SimSun"/>
-          <w:szCs w:val="22"/>
+          <w:rFonts w:hint="eastAsia"/>
         </w:rPr>
       </w:pPr>
       <w:bookmarkStart w:id="32" w:name="_Toc1589794018"/>
       <w:r>
         <w:rPr>
-          <w:rFonts w:ascii="SimSun" w:hAnsi="SimSun"/>
-          <w:szCs w:val="22"/>
-        </w:rPr>
-        <w:t xml:space="preserve">4.1.1 </w:t>
-      </w:r>
-      <w:r>
-        <w:rPr>
-          <w:rFonts w:hint="eastAsia" w:ascii="SimSun" w:hAnsi="SimSun"/>
-          <w:szCs w:val="22"/>
+          <w:rFonts w:hint="eastAsia"/>
+        </w:rPr>
+        <w:t>4.1.</w:t>
+      </w:r>
+      <w:r>
+        <w:rPr>
+          <w:rFonts w:hint="default"/>
+        </w:rPr>
+        <w:t xml:space="preserve">1 </w:t>
+      </w:r>
+      <w:r>
+        <w:rPr>
+          <w:rFonts w:hint="eastAsia"/>
         </w:rPr>
         <w:t>系统功能的基本要求：</w:t>
       </w:r>
@@ -31001,10 +31004,17 @@
       <w:bookmarkStart w:id="33" w:name="_Toc1075944946"/>
       <w:r>
         <w:rPr>
-          <w:rFonts w:ascii="SimSun" w:hAnsi="SimSun"/>
+          <w:rFonts w:hint="default" w:ascii="Times New Roman" w:hAnsi="Times New Roman" w:cs="Times New Roman"/>
           <w:szCs w:val="22"/>
         </w:rPr>
-        <w:t>4.1.2</w:t>
+        <w:t>4.1.</w:t>
+      </w:r>
+      <w:r>
+        <w:rPr>
+          <w:rFonts w:hint="default" w:cs="Times New Roman"/>
+          <w:szCs w:val="22"/>
+        </w:rPr>
+        <w:t xml:space="preserve">2 </w:t>
       </w:r>
       <w:r>
         <w:rPr>
@@ -31103,7 +31113,23 @@
           <w:rFonts w:hint="default" w:ascii="SimSun" w:hAnsi="SimSun"/>
           <w:szCs w:val="22"/>
         </w:rPr>
-        <w:t xml:space="preserve"> //生成视图</w:t>
+        <w:t xml:space="preserve"> </w:t>
+      </w:r>
+      <w:r>
+        <w:rPr>
+          <w:rFonts w:hint="default" w:ascii="SimSun" w:hAnsi="SimSun"/>
+          <w:szCs w:val="22"/>
+        </w:rPr>
+        <w:t xml:space="preserve">  </w:t>
+      </w:r>
+      <w:bookmarkStart w:id="48" w:name="_GoBack"/>
+      <w:bookmarkEnd w:id="48"/>
+      <w:r>
+        <w:rPr>
+          <w:rFonts w:hint="default" w:ascii="SimSun" w:hAnsi="SimSun"/>
+          <w:szCs w:val="22"/>
+        </w:rPr>
+        <w:t>//生成视图</w:t>
       </w:r>
     </w:p>
     <w:p>
@@ -31123,6 +31149,22 @@
           <w:szCs w:val="22"/>
         </w:rPr>
         <w:t>帐单。</w:t>
+      </w:r>
+      <w:r>
+        <w:rPr>
+          <w:rFonts w:hint="default" w:ascii="SimSun" w:hAnsi="SimSun"/>
+          <w:szCs w:val="22"/>
+        </w:rPr>
+        <w:tab/>
+        <w:t/>
+      </w:r>
+      <w:r>
+        <w:rPr>
+          <w:rFonts w:hint="default" w:ascii="SimSun" w:hAnsi="SimSun"/>
+          <w:szCs w:val="22"/>
+        </w:rPr>
+        <w:tab/>
+        <w:t xml:space="preserve">    //账单</w:t>
       </w:r>
     </w:p>
     <w:p>
@@ -32614,6 +32656,7 @@
             <w:insideH w:val="none" w:color="auto" w:sz="0" w:space="0"/>
             <w:insideV w:val="none" w:color="auto" w:sz="0" w:space="0"/>
           </w:tblBorders>
+          <w:shd w:val="clear" w:color="auto" w:fill="FFFFFF"/>
           <w:tblLayout w:type="fixed"/>
           <w:tblCellMar>
             <w:top w:w="0" w:type="dxa"/>
@@ -34298,8 +34341,6 @@
       <w:r>
         <w:t>QT对于数字的处理</w:t>
       </w:r>
-      <w:bookmarkStart w:id="48" w:name="_GoBack"/>
-      <w:bookmarkEnd w:id="48"/>
     </w:p>
     <w:p/>
     <w:p/>
@@ -36560,7 +36601,7 @@
       <w:outlineLvl w:val="2"/>
     </w:pPr>
     <w:rPr>
-      <w:rFonts w:asciiTheme="minorAscii" w:hAnsiTheme="minorAscii"/>
+      <w:rFonts w:ascii="Times New Roman" w:hAnsi="Times New Roman" w:eastAsiaTheme="minorEastAsia"/>
       <w:b/>
       <w:bCs/>
       <w:szCs w:val="32"/>

</xml_diff>